<commit_message>
One small step for man, one giant leap for mankind
</commit_message>
<xml_diff>
--- a/resume.docx
+++ b/resume.docx
@@ -86,7 +86,7 @@
         <w:rPr>
           <w:b/>
         </w:rPr>
-        <w:t xml:space="preserve">GPA:</w:t>
+        <w:t xml:space="preserve">| GPA:</w:t>
       </w:r>
       <w:r>
         <w:t xml:space="preserve"> </w:t>
@@ -154,70 +154,74 @@
       </w:pPr>
       <w:bookmarkStart w:id="31" w:name="right"/>
       <w:r>
+        <w:t xml:space="preserve">March 2020</w:t>
+      </w:r>
+      <w:bookmarkEnd w:id="31"/>
+    </w:p>
+    <w:p>
+      <w:pPr>
+        <w:pStyle w:val="Heading7"/>
+      </w:pPr>
+      <w:bookmarkStart w:id="32" w:name="right"/>
+      <w:r>
         <w:rPr>
           <w:b/>
         </w:rPr>
         <w:t xml:space="preserve">Expected:</w:t>
       </w:r>
-      <w:r>
-        <w:t xml:space="preserve"> </w:t>
-      </w:r>
-      <w:r>
-        <w:t xml:space="preserve">March 2020</w:t>
-      </w:r>
-      <w:bookmarkEnd w:id="31"/>
+      <w:bookmarkEnd w:id="32"/>
     </w:p>
     <w:p>
       <w:pPr>
         <w:pStyle w:val="Heading7"/>
       </w:pPr>
-      <w:bookmarkStart w:id="32" w:name="oregon-state-university"/>
+      <w:bookmarkStart w:id="33" w:name="oregon-state-university"/>
       <w:r>
         <w:rPr>
           <w:b/>
         </w:rPr>
         <w:t xml:space="preserve">Oregon State University</w:t>
       </w:r>
-      <w:bookmarkEnd w:id="32"/>
-    </w:p>
-    <w:p>
-      <w:pPr>
-        <w:pStyle w:val="Heading7"/>
-      </w:pPr>
-      <w:bookmarkStart w:id="33" w:name="computer-science-bachelor-of-science"/>
-      <w:r>
-        <w:t xml:space="preserve">Computer Science, Bachelor of Science</w:t>
-      </w:r>
       <w:bookmarkEnd w:id="33"/>
     </w:p>
     <w:p>
       <w:pPr>
-        <w:pStyle w:val="Heading2"/>
-      </w:pPr>
-      <w:bookmarkStart w:id="34" w:name="projects"/>
-      <w:r>
-        <w:t xml:space="preserve">PROJECTS</w:t>
+        <w:pStyle w:val="Heading7"/>
+      </w:pPr>
+      <w:bookmarkStart w:id="34" w:name="computer-science-bachelor-of-science"/>
+      <w:r>
+        <w:t xml:space="preserve">Computer Science, Bachelor of Science</w:t>
       </w:r>
       <w:bookmarkEnd w:id="34"/>
     </w:p>
     <w:p>
       <w:pPr>
+        <w:pStyle w:val="Heading2"/>
+      </w:pPr>
+      <w:bookmarkStart w:id="35" w:name="projects"/>
+      <w:r>
+        <w:t xml:space="preserve">PROJECTS</w:t>
+      </w:r>
+      <w:bookmarkEnd w:id="35"/>
+    </w:p>
+    <w:p>
+      <w:pPr>
         <w:pStyle w:val="Heading7"/>
       </w:pPr>
-      <w:bookmarkStart w:id="35" w:name="right"/>
+      <w:bookmarkStart w:id="36" w:name="right"/>
       <w:r>
         <w:rPr>
           <w:b/>
         </w:rPr>
         <w:t xml:space="preserve">April 2018</w:t>
       </w:r>
-      <w:bookmarkEnd w:id="35"/>
+      <w:bookmarkEnd w:id="36"/>
     </w:p>
     <w:p>
       <w:pPr>
         <w:pStyle w:val="Heading5"/>
       </w:pPr>
-      <w:bookmarkStart w:id="36" w:name="X2406b9619c6959d92d0adc913cd84164620e8a0"/>
+      <w:bookmarkStart w:id="37" w:name="X2406b9619c6959d92d0adc913cd84164620e8a0"/>
       <w:r>
         <w:rPr>
           <w:b/>
@@ -230,14 +234,14 @@
       <w:r>
         <w:t xml:space="preserve">Product Website (Individual Project)</w:t>
       </w:r>
-      <w:bookmarkEnd w:id="36"/>
+      <w:bookmarkEnd w:id="37"/>
     </w:p>
     <w:p>
       <w:pPr>
         <w:pStyle w:val="Heading7"/>
       </w:pPr>
-      <w:bookmarkStart w:id="38" w:name="httpwww.hydronekit.fun"/>
-      <w:hyperlink r:id="rId37">
+      <w:bookmarkStart w:id="39" w:name="httpwww.hydronekit.fun"/>
+      <w:hyperlink r:id="rId38">
         <w:r>
           <w:rPr>
             <w:rStyle w:val="Hyperlink"/>
@@ -245,7 +249,7 @@
           <w:t xml:space="preserve">http://www.hydronekit.fun/</w:t>
         </w:r>
       </w:hyperlink>
-      <w:bookmarkEnd w:id="38"/>
+      <w:bookmarkEnd w:id="39"/>
     </w:p>
     <w:p>
       <w:pPr>
@@ -256,7 +260,7 @@
         </w:numPr>
       </w:pPr>
       <w:r>
-        <w:t xml:space="preserve">Designed and implemented marketing website for Senior Design project</w:t>
+        <w:t xml:space="preserve">Designed and implemented marketing website for Senior Design project deploying static site to Github Pages</w:t>
       </w:r>
     </w:p>
     <w:p>
@@ -293,31 +297,31 @@
       <w:pPr>
         <w:pStyle w:val="Heading7"/>
       </w:pPr>
-      <w:bookmarkStart w:id="39" w:name="right"/>
+      <w:bookmarkStart w:id="40" w:name="right"/>
       <w:r>
         <w:rPr>
           <w:b/>
         </w:rPr>
         <w:t xml:space="preserve">December 2017</w:t>
       </w:r>
-      <w:bookmarkEnd w:id="39"/>
-    </w:p>
-    <w:p>
-      <w:pPr>
-        <w:pStyle w:val="Heading5"/>
-      </w:pPr>
-      <w:bookmarkStart w:id="40" w:name="personal-portfolio-group-project"/>
-      <w:r>
-        <w:t xml:space="preserve">Personal Portfolio (Group Project)</w:t>
-      </w:r>
       <w:bookmarkEnd w:id="40"/>
     </w:p>
     <w:p>
       <w:pPr>
+        <w:pStyle w:val="Heading5"/>
+      </w:pPr>
+      <w:bookmarkStart w:id="41" w:name="personal-portfolio-group-project"/>
+      <w:r>
+        <w:t xml:space="preserve">Personal Portfolio (Group Project)</w:t>
+      </w:r>
+      <w:bookmarkEnd w:id="41"/>
+    </w:p>
+    <w:p>
+      <w:pPr>
         <w:pStyle w:val="Heading7"/>
       </w:pPr>
-      <w:bookmarkStart w:id="42" w:name="httpswww.pineapplegiant.com"/>
-      <w:hyperlink r:id="rId41">
+      <w:bookmarkStart w:id="43" w:name="httpswww.pineapplegiant.com"/>
+      <w:hyperlink r:id="rId42">
         <w:r>
           <w:rPr>
             <w:rStyle w:val="Hyperlink"/>
@@ -325,7 +329,7 @@
           <w:t xml:space="preserve">https://www.pineapplegiant.com/</w:t>
         </w:r>
       </w:hyperlink>
-      <w:bookmarkEnd w:id="42"/>
+      <w:bookmarkEnd w:id="43"/>
     </w:p>
     <w:p>
       <w:pPr>
@@ -336,7 +340,7 @@
         </w:numPr>
       </w:pPr>
       <w:r>
-        <w:t xml:space="preserve">Created personal portfolio site using vanilla HTML,CSS, and Javascript</w:t>
+        <w:t xml:space="preserve">Created personal portfolio site using vanilla HTML, CSS grid, and Javascript</w:t>
       </w:r>
     </w:p>
     <w:p>
@@ -348,41 +352,68 @@
         </w:numPr>
       </w:pPr>
       <w:r>
-        <w:t xml:space="preserve">Migrating to Jekyll pages for static site blog generation</w:t>
+        <w:t xml:space="preserve">(</w:t>
+      </w:r>
+      <w:r>
+        <w:rPr>
+          <w:i/>
+        </w:rPr>
+        <w:t xml:space="preserve">In-Progress</w:t>
+      </w:r>
+      <w:r>
+        <w:t xml:space="preserve">) Migrate and contribute to open source via Ruby Gems static site generator</w:t>
+      </w:r>
+      <w:r>
+        <w:t xml:space="preserve"> </w:t>
+      </w:r>
+      <w:r>
+        <w:t xml:space="preserve">“</w:t>
+      </w:r>
+      <w:r>
+        <w:t xml:space="preserve">Jekyll</w:t>
+      </w:r>
+      <w:r>
+        <w:t xml:space="preserve">”</w:t>
+      </w:r>
+      <w:r>
+        <w:t xml:space="preserve"> </w:t>
+      </w:r>
+      <w:r>
+        <w:t xml:space="preserve">for blog generation</w:t>
       </w:r>
     </w:p>
     <w:p>
       <w:pPr>
         <w:pStyle w:val="Heading2"/>
       </w:pPr>
-      <w:bookmarkStart w:id="43" w:name="work-experience"/>
+      <w:bookmarkStart w:id="44" w:name="work-experience"/>
       <w:r>
         <w:t xml:space="preserve">WORK EXPERIENCE</w:t>
       </w:r>
-      <w:bookmarkEnd w:id="43"/>
+      <w:bookmarkEnd w:id="44"/>
     </w:p>
     <w:p>
       <w:pPr>
         <w:pStyle w:val="Heading7"/>
       </w:pPr>
-      <w:bookmarkStart w:id="44" w:name="right"/>
+      <w:bookmarkStart w:id="45" w:name="right"/>
       <w:r>
         <w:rPr>
           <w:b/>
         </w:rPr>
         <w:t xml:space="preserve">September 2018 - Present</w:t>
       </w:r>
-      <w:bookmarkEnd w:id="44"/>
+      <w:bookmarkEnd w:id="45"/>
     </w:p>
     <w:p>
       <w:pPr>
         <w:pStyle w:val="Heading5"/>
       </w:pPr>
-      <w:bookmarkStart w:id="45" w:name="research-assistant"/>
+      <w:bookmarkStart w:id="46" w:name="research-assistant"/>
       <w:r>
         <w:t xml:space="preserve">Research Assistant</w:t>
       </w:r>
-      <w:bookmarkEnd w:id="45"/>
+      <w:bookmarkEnd w:id="46"/>
     </w:p>
     <w:p>
       <w:pPr>
@@ -410,27 +441,39 @@
         </w:numPr>
       </w:pPr>
       <w:r>
-        <w:t xml:space="preserve">Lead Django backend development in</w:t>
+        <w:t xml:space="preserve">Program Django models using Object-Oriented Python, leveraging Django’s ORM in database redesign</w:t>
       </w:r>
     </w:p>
     <w:p>
       <w:pPr>
+        <w:pStyle w:val="Compact"/>
+        <w:numPr>
+          <w:numId w:val="1003"/>
+          <w:ilvl w:val="0"/>
+        </w:numPr>
+      </w:pPr>
+      <w:r>
+        <w:t xml:space="preserve">Lead project of 3 students, utilizing agile management techniques using JIRA, assigning tasks, dealing with merge conflicts, and pushes to GitLab</w:t>
+      </w:r>
+    </w:p>
+    <w:p>
+      <w:pPr>
         <w:pStyle w:val="Heading7"/>
       </w:pPr>
-      <w:bookmarkStart w:id="46" w:name="right"/>
+      <w:bookmarkStart w:id="47" w:name="right"/>
       <w:r>
         <w:rPr>
           <w:b/>
         </w:rPr>
         <w:t xml:space="preserve">September 2016 - July 2017</w:t>
       </w:r>
-      <w:bookmarkEnd w:id="46"/>
+      <w:bookmarkEnd w:id="47"/>
     </w:p>
     <w:p>
       <w:pPr>
         <w:pStyle w:val="Heading5"/>
       </w:pPr>
-      <w:bookmarkStart w:id="47" w:name="X561130d6d93c8997aa72c7764f74ae0c4c5ceff"/>
+      <w:bookmarkStart w:id="48" w:name="X561130d6d93c8997aa72c7764f74ae0c4c5ceff"/>
       <w:r>
         <w:t xml:space="preserve">Process Engineer Co-op |</w:t>
       </w:r>
@@ -443,7 +486,7 @@
         </w:rPr>
         <w:t xml:space="preserve">Chemical Recovery &amp; Environmental Department</w:t>
       </w:r>
-      <w:bookmarkEnd w:id="47"/>
+      <w:bookmarkEnd w:id="48"/>
     </w:p>
     <w:p>
       <w:pPr>
@@ -500,26 +543,50 @@
     </w:p>
     <w:p>
       <w:pPr>
+        <w:pStyle w:val="Compact"/>
+        <w:numPr>
+          <w:numId w:val="1004"/>
+          <w:ilvl w:val="0"/>
+        </w:numPr>
+      </w:pPr>
+      <w:r>
+        <w:t xml:space="preserve">Created the first lime kiln thermal picture database to analyze weekly thermal distribution, potentially mitigating the formation of soda rings and reducing potential downtime</w:t>
+      </w:r>
+    </w:p>
+    <w:p>
+      <w:pPr>
+        <w:pStyle w:val="Compact"/>
+        <w:numPr>
+          <w:numId w:val="1004"/>
+          <w:ilvl w:val="0"/>
+        </w:numPr>
+      </w:pPr>
+      <w:r>
+        <w:t xml:space="preserve">Led daily morning and afternoon meetings to communicate pertinent information to the entire department</w:t>
+      </w:r>
+    </w:p>
+    <w:p>
+      <w:pPr>
         <w:pStyle w:val="Heading7"/>
       </w:pPr>
-      <w:bookmarkStart w:id="48" w:name="right"/>
+      <w:bookmarkStart w:id="49" w:name="right"/>
       <w:r>
         <w:rPr>
           <w:b/>
         </w:rPr>
         <w:t xml:space="preserve">2014 – 2016</w:t>
       </w:r>
-      <w:bookmarkEnd w:id="48"/>
+      <w:bookmarkEnd w:id="49"/>
     </w:p>
     <w:p>
       <w:pPr>
         <w:pStyle w:val="Heading5"/>
       </w:pPr>
-      <w:bookmarkStart w:id="49" w:name="math-assistant"/>
+      <w:bookmarkStart w:id="50" w:name="math-assistant"/>
       <w:r>
         <w:t xml:space="preserve">Math Assistant</w:t>
       </w:r>
-      <w:bookmarkEnd w:id="49"/>
+      <w:bookmarkEnd w:id="50"/>
     </w:p>
     <w:p>
       <w:pPr>
@@ -566,162 +633,179 @@
       <w:pPr>
         <w:pStyle w:val="Heading2"/>
       </w:pPr>
-      <w:bookmarkStart w:id="50" w:name="skills"/>
+      <w:bookmarkStart w:id="51" w:name="skills"/>
       <w:r>
         <w:t xml:space="preserve">SKILLS</w:t>
       </w:r>
-      <w:bookmarkEnd w:id="50"/>
+      <w:bookmarkEnd w:id="51"/>
     </w:p>
-    <w:p>
-      <w:pPr>
-        <w:pStyle w:val="Compact"/>
-        <w:numPr>
-          <w:numId w:val="1006"/>
-          <w:ilvl w:val="0"/>
-        </w:numPr>
-      </w:pPr>
-      <w:r>
-        <w:rPr>
-          <w:b/>
-        </w:rPr>
-        <w:t xml:space="preserve">Languages</w:t>
-      </w:r>
-      <w:r>
-        <w:t xml:space="preserve"> </w:t>
-      </w:r>
-      <w:r>
-        <w:t xml:space="preserve">–</w:t>
-      </w:r>
-      <w:r>
-        <w:t xml:space="preserve"> </w:t>
-      </w:r>
-      <w:r>
-        <w:rPr>
-          <w:i/>
-        </w:rPr>
-        <w:t xml:space="preserve">Proficient</w:t>
-      </w:r>
-      <w:r>
-        <w:t xml:space="preserve"> </w:t>
-      </w:r>
-      <w:r>
-        <w:t xml:space="preserve">- English, HTML, CSS</w:t>
-      </w:r>
-      <w:r>
-        <w:t xml:space="preserve"> </w:t>
-      </w:r>
-      <w:r>
-        <w:rPr>
-          <w:i/>
-        </w:rPr>
-        <w:t xml:space="preserve">Intermediate</w:t>
-      </w:r>
-      <w:r>
-        <w:t xml:space="preserve"> </w:t>
-      </w:r>
-      <w:r>
-        <w:t xml:space="preserve">- Spanish, Javascript, Python, Java</w:t>
-      </w:r>
-    </w:p>
-    <w:p>
-      <w:pPr>
-        <w:pStyle w:val="Compact"/>
-        <w:numPr>
-          <w:numId w:val="1006"/>
-          <w:ilvl w:val="0"/>
-        </w:numPr>
-      </w:pPr>
-      <w:r>
-        <w:rPr>
-          <w:b/>
-        </w:rPr>
-        <w:t xml:space="preserve">Languages</w:t>
-      </w:r>
-      <w:r>
-        <w:t xml:space="preserve"> </w:t>
-      </w:r>
-      <w:r>
-        <w:t xml:space="preserve">–</w:t>
-      </w:r>
-      <w:r>
-        <w:t xml:space="preserve"> </w:t>
-      </w:r>
-      <w:r>
-        <w:rPr>
-          <w:i/>
-        </w:rPr>
-        <w:t xml:space="preserve">Intermediate</w:t>
-      </w:r>
-      <w:r>
-        <w:t xml:space="preserve"> </w:t>
-      </w:r>
-      <w:r>
-        <w:t xml:space="preserve">- Spanish, Javascript, Python, Java</w:t>
-      </w:r>
-    </w:p>
-    <w:p>
-      <w:pPr>
-        <w:pStyle w:val="Compact"/>
-        <w:numPr>
-          <w:numId w:val="1006"/>
-          <w:ilvl w:val="0"/>
-        </w:numPr>
-      </w:pPr>
-      <w:r>
-        <w:rPr>
-          <w:b/>
-        </w:rPr>
-        <w:t xml:space="preserve">Frameworks</w:t>
-      </w:r>
-      <w:r>
-        <w:t xml:space="preserve"> </w:t>
-      </w:r>
-      <w:r>
-        <w:t xml:space="preserve">- Django, Flask, Jekyll</w:t>
-      </w:r>
-    </w:p>
-    <w:p>
-      <w:pPr>
-        <w:pStyle w:val="Compact"/>
-        <w:numPr>
-          <w:numId w:val="1006"/>
-          <w:ilvl w:val="0"/>
-        </w:numPr>
-      </w:pPr>
-      <w:r>
-        <w:rPr>
-          <w:b/>
-        </w:rPr>
-        <w:t xml:space="preserve">Editor</w:t>
-      </w:r>
-      <w:r>
-        <w:t xml:space="preserve"> </w:t>
-      </w:r>
-      <w:r>
-        <w:t xml:space="preserve">- Vim, VSCode</w:t>
-      </w:r>
-    </w:p>
-    <w:p>
-      <w:pPr>
-        <w:pStyle w:val="Compact"/>
-        <w:numPr>
-          <w:numId w:val="1006"/>
-          <w:ilvl w:val="0"/>
-        </w:numPr>
-      </w:pPr>
-      <w:r>
-        <w:rPr>
-          <w:b/>
-        </w:rPr>
-        <w:t xml:space="preserve">Version Control</w:t>
-      </w:r>
-      <w:r>
-        <w:t xml:space="preserve"> </w:t>
-      </w:r>
-      <w:r>
-        <w:t xml:space="preserve">– Git</w:t>
-      </w:r>
-    </w:p>
+    <w:tbl>
+      <w:tblPr>
+        <w:tblStyle w:val="Table"/>
+        <w:tblW w:type="pct" w:w="5000.0"/>
+        <w:tblLook w:firstRow="0"/>
+      </w:tblPr>
+      <w:tblGrid>
+        <w:gridCol w:w="3734"/>
+        <w:gridCol w:w="4185"/>
+      </w:tblGrid>
+      <w:tr>
+        <w:tc>
+          <w:p>
+            <w:pPr>
+              <w:pStyle w:val="Compact"/>
+              <w:jc w:val="left"/>
+            </w:pPr>
+            <w:r>
+              <w:t xml:space="preserve">-</w:t>
+            </w:r>
+            <w:r>
+              <w:t xml:space="preserve"> </w:t>
+            </w:r>
+            <w:r>
+              <w:rPr>
+                <w:b/>
+              </w:rPr>
+              <w:t xml:space="preserve">Languages:</w:t>
+            </w:r>
+          </w:p>
+        </w:tc>
+        <w:tc>
+          <w:p>
+            <w:pPr>
+              <w:pStyle w:val="Compact"/>
+              <w:jc w:val="left"/>
+            </w:pPr>
+            <w:r>
+              <w:t xml:space="preserve">-</w:t>
+            </w:r>
+            <w:r>
+              <w:t xml:space="preserve"> </w:t>
+            </w:r>
+            <w:r>
+              <w:rPr>
+                <w:b/>
+              </w:rPr>
+              <w:t xml:space="preserve">Frameworks</w:t>
+            </w:r>
+            <w:r>
+              <w:t xml:space="preserve"> </w:t>
+            </w:r>
+            <w:r>
+              <w:t xml:space="preserve">- Django, Jekyll, Bootstrap, CSS-Grid, Flexbox</w:t>
+            </w:r>
+          </w:p>
+        </w:tc>
+      </w:tr>
+      <w:tr>
+        <w:tc>
+          <w:p>
+            <w:pPr>
+              <w:pStyle w:val="Compact"/>
+              <w:jc w:val="left"/>
+            </w:pPr>
+            <w:r>
+              <w:t xml:space="preserve">-</w:t>
+            </w:r>
+            <w:r>
+              <w:t xml:space="preserve"> </w:t>
+            </w:r>
+            <w:r>
+              <w:rPr>
+                <w:i/>
+              </w:rPr>
+              <w:t xml:space="preserve">Proficient</w:t>
+            </w:r>
+            <w:r>
+              <w:t xml:space="preserve"> </w:t>
+            </w:r>
+            <w:r>
+              <w:t xml:space="preserve">- English, HTML, CSS</w:t>
+            </w:r>
+          </w:p>
+        </w:tc>
+        <w:tc>
+          <w:p>
+            <w:pPr>
+              <w:pStyle w:val="Compact"/>
+              <w:jc w:val="left"/>
+            </w:pPr>
+            <w:r>
+              <w:t xml:space="preserve">-</w:t>
+            </w:r>
+            <w:r>
+              <w:t xml:space="preserve"> </w:t>
+            </w:r>
+            <w:r>
+              <w:rPr>
+                <w:b/>
+              </w:rPr>
+              <w:t xml:space="preserve">Editor</w:t>
+            </w:r>
+            <w:r>
+              <w:t xml:space="preserve"> </w:t>
+            </w:r>
+            <w:r>
+              <w:t xml:space="preserve">- Vim, VSCode</w:t>
+            </w:r>
+          </w:p>
+        </w:tc>
+      </w:tr>
+      <w:tr>
+        <w:tc>
+          <w:p>
+            <w:pPr>
+              <w:pStyle w:val="Compact"/>
+              <w:jc w:val="left"/>
+            </w:pPr>
+            <w:r>
+              <w:t xml:space="preserve">-</w:t>
+            </w:r>
+            <w:r>
+              <w:t xml:space="preserve"> </w:t>
+            </w:r>
+            <w:r>
+              <w:rPr>
+                <w:i/>
+              </w:rPr>
+              <w:t xml:space="preserve">Intermediate</w:t>
+            </w:r>
+            <w:r>
+              <w:t xml:space="preserve"> </w:t>
+            </w:r>
+            <w:r>
+              <w:t xml:space="preserve">- Spanish, Javascript, Python, Java</w:t>
+            </w:r>
+          </w:p>
+        </w:tc>
+        <w:tc>
+          <w:p>
+            <w:pPr>
+              <w:pStyle w:val="Compact"/>
+              <w:jc w:val="left"/>
+            </w:pPr>
+            <w:r>
+              <w:t xml:space="preserve">-</w:t>
+            </w:r>
+            <w:r>
+              <w:t xml:space="preserve"> </w:t>
+            </w:r>
+            <w:r>
+              <w:rPr>
+                <w:b/>
+              </w:rPr>
+              <w:t xml:space="preserve">Version Control</w:t>
+            </w:r>
+            <w:r>
+              <w:t xml:space="preserve"> </w:t>
+            </w:r>
+            <w:r>
+              <w:t xml:space="preserve">– Git</w:t>
+            </w:r>
+          </w:p>
+        </w:tc>
+      </w:tr>
+    </w:tbl>
     <w:sectPr>
       <w:type w:val="continuous"/>
       <w:pgSz w:w="12240" w:h="15840"/>
@@ -5408,9 +5492,6 @@
     <w:abstractNumId w:val="991"/>
   </w:num>
   <w:num w:numId="1005">
-    <w:abstractNumId w:val="991"/>
-  </w:num>
-  <w:num w:numId="1006">
     <w:abstractNumId w:val="991"/>
   </w:num>
 </w:numbering>

</xml_diff>

<commit_message>
Update Email & Linkedin to Pineapplegiant
</commit_message>
<xml_diff>
--- a/resume.docx
+++ b/resume.docx
@@ -16,7 +16,7 @@
       <w:pPr>
         <w:pStyle w:val="Heading6"/>
       </w:pPr>
-      <w:bookmarkStart w:id="24" w:name="Xf45e024ed4f25bd40e6c6500095147585428395"/>
+      <w:bookmarkStart w:id="24" w:name="X72fb9a7fa55e6b99d351c776ef734856a210a03"/>
       <w:r>
         <w:t xml:space="preserve">Tampa, FL • (407) 802-6655 •</w:t>
       </w:r>
@@ -45,7 +45,7 @@
           <w:rPr>
             <w:rStyle w:val="Hyperlink"/>
           </w:rPr>
-          <w:t xml:space="preserve">guillermor@mail.usf.edu</w:t>
+          <w:t xml:space="preserve">guillermo@pineapplegiant.com</w:t>
         </w:r>
       </w:hyperlink>
       <w:r>
@@ -62,7 +62,7 @@
           <w:rPr>
             <w:rStyle w:val="Hyperlink"/>
           </w:rPr>
-          <w:t xml:space="preserve">linkedin/guillermor11</w:t>
+          <w:t xml:space="preserve">linkedin/pineapplegiant</w:t>
         </w:r>
       </w:hyperlink>
       <w:bookmarkEnd w:id="24"/>
@@ -361,7 +361,7 @@
         <w:t xml:space="preserve">In-Progress</w:t>
       </w:r>
       <w:r>
-        <w:t xml:space="preserve">) Migrate and contribute to open source via Ruby Gems static site generator</w:t>
+        <w:t xml:space="preserve">) Migrate and contribute to open source via Ruby Gems static site generator framework</w:t>
       </w:r>
       <w:r>
         <w:t xml:space="preserve"> </w:t>
@@ -401,7 +401,7 @@
         <w:rPr>
           <w:b/>
         </w:rPr>
-        <w:t xml:space="preserve">September 2018 - Present</w:t>
+        <w:t xml:space="preserve">August 2018 - December 2018</w:t>
       </w:r>
       <w:bookmarkEnd w:id="45"/>
     </w:p>
@@ -441,7 +441,7 @@
         </w:numPr>
       </w:pPr>
       <w:r>
-        <w:t xml:space="preserve">Program Django models using Object-Oriented Python, leveraging Django’s ORM in database redesign</w:t>
+        <w:t xml:space="preserve">Programmed Django models using Object-Oriented Python, leveraging Django’s ORM in database redesign</w:t>
       </w:r>
     </w:p>
     <w:p>

</xml_diff>

<commit_message>
Feb20 remove bullets and 's' in bachelors
</commit_message>
<xml_diff>
--- a/resume.docx
+++ b/resume.docx
@@ -144,7 +144,7 @@
       </w:pPr>
       <w:bookmarkStart w:id="30" w:name="bottom"/>
       <w:r>
-        <w:t xml:space="preserve">Humanities, Bachelors of Arts</w:t>
+        <w:t xml:space="preserve">Humanities, Bachelor of Arts</w:t>
       </w:r>
       <w:bookmarkEnd w:id="30"/>
     </w:p>
@@ -725,12 +725,6 @@
               <w:jc w:val="left"/>
             </w:pPr>
             <w:r>
-              <w:t xml:space="preserve">-</w:t>
-            </w:r>
-            <w:r>
-              <w:t xml:space="preserve"> </w:t>
-            </w:r>
-            <w:r>
               <w:rPr>
                 <w:b/>
               </w:rPr>
@@ -745,22 +739,13 @@
               <w:jc w:val="left"/>
             </w:pPr>
             <w:r>
-              <w:t xml:space="preserve">-</w:t>
-            </w:r>
-            <w:r>
-              <w:t xml:space="preserve"> </w:t>
-            </w:r>
-            <w:r>
               <w:rPr>
                 <w:b/>
               </w:rPr>
               <w:t xml:space="preserve">Frameworks</w:t>
             </w:r>
             <w:r>
-              <w:t xml:space="preserve"> </w:t>
-            </w:r>
-            <w:r>
-              <w:t xml:space="preserve">- Django, Flask, Hugo, Jekyll, Bootstrap, Sass</w:t>
+              <w:t xml:space="preserve">: Django, Flask, Hugo, Jekyll, Bootstrap, Sass</w:t>
             </w:r>
           </w:p>
         </w:tc>
@@ -772,12 +757,6 @@
               <w:pStyle w:val="Compact"/>
               <w:jc w:val="left"/>
             </w:pPr>
-            <w:r>
-              <w:t xml:space="preserve">-</w:t>
-            </w:r>
-            <w:r>
-              <w:t xml:space="preserve"> </w:t>
-            </w:r>
             <w:r>
               <w:rPr>
                 <w:i/>
@@ -799,22 +778,13 @@
               <w:jc w:val="left"/>
             </w:pPr>
             <w:r>
-              <w:t xml:space="preserve">-</w:t>
-            </w:r>
-            <w:r>
-              <w:t xml:space="preserve"> </w:t>
-            </w:r>
-            <w:r>
               <w:rPr>
                 <w:b/>
               </w:rPr>
               <w:t xml:space="preserve">Editor</w:t>
             </w:r>
             <w:r>
-              <w:t xml:space="preserve"> </w:t>
-            </w:r>
-            <w:r>
-              <w:t xml:space="preserve">- Vim, VSCode</w:t>
+              <w:t xml:space="preserve">: Vim, VSCode</w:t>
             </w:r>
           </w:p>
         </w:tc>
@@ -826,12 +796,6 @@
               <w:pStyle w:val="Compact"/>
               <w:jc w:val="left"/>
             </w:pPr>
-            <w:r>
-              <w:t xml:space="preserve">-</w:t>
-            </w:r>
-            <w:r>
-              <w:t xml:space="preserve"> </w:t>
-            </w:r>
             <w:r>
               <w:rPr>
                 <w:i/>
@@ -853,22 +817,13 @@
               <w:jc w:val="left"/>
             </w:pPr>
             <w:r>
-              <w:t xml:space="preserve">-</w:t>
-            </w:r>
-            <w:r>
-              <w:t xml:space="preserve"> </w:t>
-            </w:r>
-            <w:r>
               <w:rPr>
                 <w:b/>
               </w:rPr>
               <w:t xml:space="preserve">Version Control</w:t>
             </w:r>
             <w:r>
-              <w:t xml:space="preserve"> </w:t>
-            </w:r>
-            <w:r>
-              <w:t xml:space="preserve">– Git</w:t>
+              <w:t xml:space="preserve">: Git</w:t>
             </w:r>
           </w:p>
         </w:tc>
@@ -880,12 +835,6 @@
               <w:pStyle w:val="Compact"/>
               <w:jc w:val="left"/>
             </w:pPr>
-            <w:r>
-              <w:t xml:space="preserve">-</w:t>
-            </w:r>
-            <w:r>
-              <w:t xml:space="preserve"> </w:t>
-            </w:r>
             <w:r>
               <w:rPr>
                 <w:i/>

</xml_diff>